<commit_message>
Updated Reference File for View of UseCases (Systemtest)
</commit_message>
<xml_diff>
--- a/Basisverzeichnis/trunk/04_Test/TestFiles/Darstellungen_UseCase_Abstract.docx
+++ b/Basisverzeichnis/trunk/04_Test/TestFiles/Darstellungen_UseCase_Abstract.docx
@@ -127,8 +127,8 @@
         </w:rPr>
         <w:drawing>
           <wp:inline distT="0" distB="0" distL="0" distR="0">
-            <wp:extent cx="4448796" cy="6411220"/>
-            <wp:effectExtent l="0" t="0" r="9525" b="8890"/>
+            <wp:extent cx="4448796" cy="6182092"/>
+            <wp:effectExtent l="0" t="0" r="9525" b="0"/>
             <wp:docPr id="1" name="Grafik 1"/>
             <wp:cNvGraphicFramePr>
               <a:graphicFrameLocks xmlns:a="http://schemas.openxmlformats.org/drawingml/2006/main" noChangeAspect="1"/>
@@ -155,7 +155,7 @@
                   <pic:spPr>
                     <a:xfrm>
                       <a:off x="0" y="0"/>
-                      <a:ext cx="4448796" cy="6411220"/>
+                      <a:ext cx="4448796" cy="6182092"/>
                     </a:xfrm>
                     <a:prstGeom prst="rect">
                       <a:avLst/>
@@ -284,6 +284,15 @@
           <w:szCs w:val="20"/>
         </w:rPr>
       </w:pPr>
+    </w:p>
+    <w:p>
+      <w:pPr>
+        <w:rPr>
+          <w:color w:val="C0504D" w:themeColor="accent2"/>
+          <w:sz w:val="20"/>
+          <w:szCs w:val="20"/>
+        </w:rPr>
+      </w:pPr>
       <w:proofErr w:type="spellStart"/>
       <w:r>
         <w:rPr>
@@ -364,8 +373,8 @@
         </w:rPr>
         <w:drawing>
           <wp:inline distT="0" distB="0" distL="0" distR="0">
-            <wp:extent cx="3038899" cy="6306431"/>
-            <wp:effectExtent l="0" t="0" r="9525" b="0"/>
+            <wp:extent cx="3038899" cy="6225586"/>
+            <wp:effectExtent l="0" t="0" r="9525" b="3810"/>
             <wp:docPr id="2" name="Grafik 2"/>
             <wp:cNvGraphicFramePr>
               <a:graphicFrameLocks xmlns:a="http://schemas.openxmlformats.org/drawingml/2006/main" noChangeAspect="1"/>
@@ -392,7 +401,7 @@
                   <pic:spPr>
                     <a:xfrm>
                       <a:off x="0" y="0"/>
-                      <a:ext cx="3038899" cy="6306431"/>
+                      <a:ext cx="3038899" cy="6225586"/>
                     </a:xfrm>
                     <a:prstGeom prst="rect">
                       <a:avLst/>
@@ -573,6 +582,7 @@
           <w:sz w:val="20"/>
           <w:szCs w:val="20"/>
         </w:rPr>
+        <w:lastRenderedPageBreak/>
         <w:t>UseCase</w:t>
       </w:r>
       <w:proofErr w:type="spellEnd"/>
@@ -645,8 +655,8 @@
         </w:rPr>
         <w:drawing>
           <wp:inline distT="0" distB="0" distL="0" distR="0">
-            <wp:extent cx="2772162" cy="5506219"/>
-            <wp:effectExtent l="0" t="0" r="9525" b="0"/>
+            <wp:extent cx="2664656" cy="5506219"/>
+            <wp:effectExtent l="0" t="0" r="2540" b="0"/>
             <wp:docPr id="3" name="Grafik 3"/>
             <wp:cNvGraphicFramePr>
               <a:graphicFrameLocks xmlns:a="http://schemas.openxmlformats.org/drawingml/2006/main" noChangeAspect="1"/>
@@ -673,7 +683,7 @@
                   <pic:spPr>
                     <a:xfrm>
                       <a:off x="0" y="0"/>
-                      <a:ext cx="2772162" cy="5506219"/>
+                      <a:ext cx="2664656" cy="5506219"/>
                     </a:xfrm>
                     <a:prstGeom prst="rect">
                       <a:avLst/>
@@ -971,8 +981,8 @@
         </w:rPr>
         <w:drawing>
           <wp:inline distT="0" distB="0" distL="0" distR="0">
-            <wp:extent cx="2343477" cy="2857899"/>
-            <wp:effectExtent l="0" t="0" r="0" b="0"/>
+            <wp:extent cx="2343477" cy="2149800"/>
+            <wp:effectExtent l="0" t="0" r="0" b="3175"/>
             <wp:docPr id="4" name="Grafik 4"/>
             <wp:cNvGraphicFramePr>
               <a:graphicFrameLocks xmlns:a="http://schemas.openxmlformats.org/drawingml/2006/main" noChangeAspect="1"/>
@@ -999,7 +1009,7 @@
                   <pic:spPr>
                     <a:xfrm>
                       <a:off x="0" y="0"/>
-                      <a:ext cx="2343477" cy="2857899"/>
+                      <a:ext cx="2343477" cy="2149800"/>
                     </a:xfrm>
                     <a:prstGeom prst="rect">
                       <a:avLst/>
@@ -1099,7 +1109,7 @@
         </w:rPr>
         <w:drawing>
           <wp:inline distT="0" distB="0" distL="0" distR="0">
-            <wp:extent cx="1602690" cy="4963886"/>
+            <wp:extent cx="1603941" cy="4690636"/>
             <wp:effectExtent l="0" t="0" r="0" b="0"/>
             <wp:docPr id="5" name="Grafik 5"/>
             <wp:cNvGraphicFramePr>
@@ -1127,7 +1137,7 @@
                   <pic:spPr>
                     <a:xfrm>
                       <a:off x="0" y="0"/>
-                      <a:ext cx="1603941" cy="4967762"/>
+                      <a:ext cx="1603941" cy="4690636"/>
                     </a:xfrm>
                     <a:prstGeom prst="rect">
                       <a:avLst/>
@@ -1157,8 +1167,78 @@
           <w:szCs w:val="20"/>
         </w:rPr>
       </w:pPr>
-      <w:bookmarkStart w:id="0" w:name="_GoBack"/>
-      <w:bookmarkEnd w:id="0"/>
+    </w:p>
+    <w:p>
+      <w:pPr>
+        <w:rPr>
+          <w:color w:val="C0504D" w:themeColor="accent2"/>
+          <w:sz w:val="20"/>
+          <w:szCs w:val="20"/>
+        </w:rPr>
+      </w:pPr>
+    </w:p>
+    <w:p>
+      <w:pPr>
+        <w:rPr>
+          <w:color w:val="C0504D" w:themeColor="accent2"/>
+          <w:sz w:val="20"/>
+          <w:szCs w:val="20"/>
+        </w:rPr>
+      </w:pPr>
+    </w:p>
+    <w:p>
+      <w:pPr>
+        <w:rPr>
+          <w:color w:val="C0504D" w:themeColor="accent2"/>
+          <w:sz w:val="20"/>
+          <w:szCs w:val="20"/>
+        </w:rPr>
+      </w:pPr>
+    </w:p>
+    <w:p>
+      <w:pPr>
+        <w:rPr>
+          <w:color w:val="C0504D" w:themeColor="accent2"/>
+          <w:sz w:val="20"/>
+          <w:szCs w:val="20"/>
+        </w:rPr>
+      </w:pPr>
+    </w:p>
+    <w:p>
+      <w:pPr>
+        <w:rPr>
+          <w:color w:val="C0504D" w:themeColor="accent2"/>
+          <w:sz w:val="20"/>
+          <w:szCs w:val="20"/>
+        </w:rPr>
+      </w:pPr>
+    </w:p>
+    <w:p>
+      <w:pPr>
+        <w:rPr>
+          <w:color w:val="C0504D" w:themeColor="accent2"/>
+          <w:sz w:val="20"/>
+          <w:szCs w:val="20"/>
+        </w:rPr>
+      </w:pPr>
+    </w:p>
+    <w:p>
+      <w:pPr>
+        <w:rPr>
+          <w:color w:val="C0504D" w:themeColor="accent2"/>
+          <w:sz w:val="20"/>
+          <w:szCs w:val="20"/>
+        </w:rPr>
+      </w:pPr>
+    </w:p>
+    <w:p>
+      <w:pPr>
+        <w:rPr>
+          <w:color w:val="C0504D" w:themeColor="accent2"/>
+          <w:sz w:val="20"/>
+          <w:szCs w:val="20"/>
+        </w:rPr>
+      </w:pPr>
     </w:p>
     <w:p>
       <w:pPr>
@@ -1257,7 +1337,7 @@
         </w:rPr>
         <w:drawing>
           <wp:inline distT="0" distB="0" distL="0" distR="0">
-            <wp:extent cx="2476846" cy="5401429"/>
+            <wp:extent cx="2476846" cy="5035570"/>
             <wp:effectExtent l="0" t="0" r="0" b="0"/>
             <wp:docPr id="6" name="Grafik 6"/>
             <wp:cNvGraphicFramePr>
@@ -1285,7 +1365,7 @@
                   <pic:spPr>
                     <a:xfrm>
                       <a:off x="0" y="0"/>
-                      <a:ext cx="2476846" cy="5401429"/>
+                      <a:ext cx="2476846" cy="5035570"/>
                     </a:xfrm>
                     <a:prstGeom prst="rect">
                       <a:avLst/>
@@ -1297,6 +1377,8 @@
           </wp:inline>
         </w:drawing>
       </w:r>
+      <w:bookmarkStart w:id="0" w:name="_GoBack"/>
+      <w:bookmarkEnd w:id="0"/>
     </w:p>
     <w:p>
       <w:pPr>

</xml_diff>